<commit_message>
Doc: Se avanzo con la gestion de riesgos
</commit_message>
<xml_diff>
--- a/3. Etapa de construcción/Iteración 7/Gestion de riesgos/Seguimiento de Riesgos_Vesta Risk Manager_T-Code.docx
+++ b/3. Etapa de construcción/Iteración 7/Gestion de riesgos/Seguimiento de Riesgos_Vesta Risk Manager_T-Code.docx
@@ -355,25 +355,7 @@
           <w:sz w:val="36"/>
           <w:szCs w:val="36"/>
         </w:rPr>
-        <w:t xml:space="preserve">Vesta </w:t>
-      </w:r>
-      <w:proofErr w:type="spellStart"/>
-      <w:r>
-        <w:rPr>
-          <w:rFonts w:ascii="Cambria" w:hAnsi="Cambria"/>
-          <w:sz w:val="36"/>
-          <w:szCs w:val="36"/>
-        </w:rPr>
-        <w:t>Risk</w:t>
-      </w:r>
-      <w:proofErr w:type="spellEnd"/>
-      <w:r>
-        <w:rPr>
-          <w:rFonts w:ascii="Cambria" w:hAnsi="Cambria"/>
-          <w:sz w:val="36"/>
-          <w:szCs w:val="36"/>
-        </w:rPr>
-        <w:t xml:space="preserve"> Manager</w:t>
+        <w:t>Vesta Risk Manager</w:t>
       </w:r>
     </w:p>
     <w:p>
@@ -404,16 +386,8 @@
         <w:rPr>
           <w:lang w:val="es-AR"/>
         </w:rPr>
-        <w:t>T-</w:t>
+        <w:t>T-Code</w:t>
       </w:r>
-      <w:proofErr w:type="spellStart"/>
-      <w:r>
-        <w:rPr>
-          <w:lang w:val="es-AR"/>
-        </w:rPr>
-        <w:t>Code</w:t>
-      </w:r>
-      <w:proofErr w:type="spellEnd"/>
       <w:r>
         <w:rPr>
           <w:lang w:val="es-AR"/>
@@ -5106,23 +5080,7 @@
                 <w:rFonts w:cs="Calibri"/>
                 <w:color w:val="000000"/>
               </w:rPr>
-              <w:t>Dado el escaso conocimiento de lenguaje de programación (</w:t>
-            </w:r>
-            <w:proofErr w:type="spellStart"/>
-            <w:r>
-              <w:rPr>
-                <w:rFonts w:cs="Calibri"/>
-                <w:color w:val="000000"/>
-              </w:rPr>
-              <w:t>php</w:t>
-            </w:r>
-            <w:proofErr w:type="spellEnd"/>
-            <w:r>
-              <w:rPr>
-                <w:rFonts w:cs="Calibri"/>
-                <w:color w:val="000000"/>
-              </w:rPr>
-              <w:t>), podría ocurrir un desarrollo ineficiente y con errores, lo que podría generar dependencias excesivas de ciertos miembros del equipo, afectando la distribución equitativa de las tareas.</w:t>
+              <w:t>Dado el escaso conocimiento de lenguaje de programación (php), podría ocurrir un desarrollo ineficiente y con errores, lo que podría generar dependencias excesivas de ciertos miembros del equipo, afectando la distribución equitativa de las tareas.</w:t>
             </w:r>
           </w:p>
         </w:tc>
@@ -5293,23 +5251,7 @@
                 <w:rFonts w:cs="Calibri"/>
                 <w:color w:val="000000"/>
               </w:rPr>
-              <w:t>El escaso conocimiento de lenguaje de programación (</w:t>
-            </w:r>
-            <w:proofErr w:type="spellStart"/>
-            <w:r>
-              <w:rPr>
-                <w:rFonts w:cs="Calibri"/>
-                <w:color w:val="000000"/>
-              </w:rPr>
-              <w:t>php</w:t>
-            </w:r>
-            <w:proofErr w:type="spellEnd"/>
-            <w:r>
-              <w:rPr>
-                <w:rFonts w:cs="Calibri"/>
-                <w:color w:val="000000"/>
-              </w:rPr>
-              <w:t>) del equipo</w:t>
+              <w:t>El escaso conocimiento de lenguaje de programación (php) del equipo</w:t>
             </w:r>
           </w:p>
         </w:tc>
@@ -5665,23 +5607,7 @@
                 <w:rFonts w:cs="Calibri"/>
                 <w:color w:val="000000"/>
               </w:rPr>
-              <w:t>Dado el escaso conocimiento de lenguaje de programación (</w:t>
-            </w:r>
-            <w:proofErr w:type="spellStart"/>
-            <w:r>
-              <w:rPr>
-                <w:rFonts w:cs="Calibri"/>
-                <w:color w:val="000000"/>
-              </w:rPr>
-              <w:t>php</w:t>
-            </w:r>
-            <w:proofErr w:type="spellEnd"/>
-            <w:r>
-              <w:rPr>
-                <w:rFonts w:cs="Calibri"/>
-                <w:color w:val="000000"/>
-              </w:rPr>
-              <w:t>), podría ocurrir un desarrollo ineficiente y con errores, lo que podría generar dependencias excesivas de ciertos miembros del equipo, afectando la distribución equitativa de las tareas.</w:t>
+              <w:t>Dado el escaso conocimiento de lenguaje de programación (php), podría ocurrir un desarrollo ineficiente y con errores, lo que podría generar dependencias excesivas de ciertos miembros del equipo, afectando la distribución equitativa de las tareas.</w:t>
             </w:r>
           </w:p>
         </w:tc>
@@ -5890,23 +5816,7 @@
                 <w:rFonts w:cs="Calibri"/>
                 <w:color w:val="000000"/>
               </w:rPr>
-              <w:t>El escaso conocimiento de lenguaje de programación (</w:t>
-            </w:r>
-            <w:proofErr w:type="spellStart"/>
-            <w:r>
-              <w:rPr>
-                <w:rFonts w:cs="Calibri"/>
-                <w:color w:val="000000"/>
-              </w:rPr>
-              <w:t>php</w:t>
-            </w:r>
-            <w:proofErr w:type="spellEnd"/>
-            <w:r>
-              <w:rPr>
-                <w:rFonts w:cs="Calibri"/>
-                <w:color w:val="000000"/>
-              </w:rPr>
-              <w:t>) del equipo.</w:t>
+              <w:t>El escaso conocimiento de lenguaje de programación (php) del equipo.</w:t>
             </w:r>
           </w:p>
         </w:tc>
@@ -7644,15 +7554,7 @@
           </w:tcPr>
           <w:p>
             <w:r>
-              <w:t xml:space="preserve">Se adapto el módulo para la librería </w:t>
-            </w:r>
-            <w:proofErr w:type="spellStart"/>
-            <w:r>
-              <w:t>React</w:t>
-            </w:r>
-            <w:proofErr w:type="spellEnd"/>
-            <w:r>
-              <w:t>.</w:t>
+              <w:t>Se adapto el módulo para la librería React.</w:t>
             </w:r>
           </w:p>
         </w:tc>
@@ -8167,15 +8069,7 @@
               </w:numPr>
             </w:pPr>
             <w:r>
-              <w:t xml:space="preserve">Utilizar la herramienta </w:t>
-            </w:r>
-            <w:proofErr w:type="spellStart"/>
-            <w:r>
-              <w:t>trello</w:t>
-            </w:r>
-            <w:proofErr w:type="spellEnd"/>
-            <w:r>
-              <w:t xml:space="preserve"> para </w:t>
+              <w:t xml:space="preserve">Utilizar la herramienta trello para </w:t>
             </w:r>
             <w:r>
               <w:t>controlar que la asignación sea adecuada.</w:t>
@@ -8779,15 +8673,7 @@
               </w:numPr>
             </w:pPr>
             <w:r>
-              <w:t xml:space="preserve">Utilizar la herramienta </w:t>
-            </w:r>
-            <w:proofErr w:type="spellStart"/>
-            <w:r>
-              <w:t>trello</w:t>
-            </w:r>
-            <w:proofErr w:type="spellEnd"/>
-            <w:r>
-              <w:t xml:space="preserve"> para </w:t>
+              <w:t xml:space="preserve">Utilizar la herramienta trello para </w:t>
             </w:r>
             <w:r>
               <w:t>controlar que la asignación de tareas sea adecuada</w:t>
@@ -11316,7 +11202,7 @@
           </w:tcPr>
           <w:p>
             <w:r>
-              <w:t>6</w:t>
+              <w:t>3</w:t>
             </w:r>
             <w:r>
               <w:t>0</w:t>
@@ -11332,13 +11218,7 @@
           </w:tcPr>
           <w:p>
             <w:r>
-              <w:t>2</w:t>
-            </w:r>
-            <w:r>
-              <w:t>4</w:t>
-            </w:r>
-            <w:r>
-              <w:t>0</w:t>
+              <w:t>120</w:t>
             </w:r>
           </w:p>
         </w:tc>
@@ -11918,6 +11798,48 @@
           <w:p>
             <w:r>
               <w:t>La lista de tareas fue realizada para avanzar la implementación. No se mostró un avance pero hubo más participación de los miembros en el código.</w:t>
+            </w:r>
+          </w:p>
+        </w:tc>
+        <w:tc>
+          <w:tcPr>
+            <w:tcW w:w="2272" w:type="dxa"/>
+          </w:tcPr>
+          <w:p>
+            <w:r>
+              <w:t>FH</w:t>
+            </w:r>
+          </w:p>
+        </w:tc>
+      </w:tr>
+      <w:tr>
+        <w:tc>
+          <w:tcPr>
+            <w:tcW w:w="2161" w:type="dxa"/>
+          </w:tcPr>
+          <w:p>
+            <w:r>
+              <w:t>23/03/2025</w:t>
+            </w:r>
+          </w:p>
+        </w:tc>
+        <w:tc>
+          <w:tcPr>
+            <w:tcW w:w="2161" w:type="dxa"/>
+          </w:tcPr>
+          <w:p>
+            <w:r>
+              <w:t>C7</w:t>
+            </w:r>
+          </w:p>
+        </w:tc>
+        <w:tc>
+          <w:tcPr>
+            <w:tcW w:w="2161" w:type="dxa"/>
+          </w:tcPr>
+          <w:p>
+            <w:r>
+              <w:t>Los demás miembros del equipo empezaron a participar en el desarrollo de diferentes vistas y el programador encargado se centra en que todo sea consistente.</w:t>
             </w:r>
           </w:p>
         </w:tc>
@@ -15769,15 +15691,7 @@
           </w:tcPr>
           <w:p>
             <w:r>
-              <w:t xml:space="preserve">El plan de minimización ayudo a recordar el sistema pero no pudo minimizar la probabilidad porque en una de las </w:t>
-            </w:r>
-            <w:proofErr w:type="spellStart"/>
-            <w:r>
-              <w:t>ultimas</w:t>
-            </w:r>
-            <w:proofErr w:type="spellEnd"/>
-            <w:r>
-              <w:t xml:space="preserve"> fechas hubieron requerimientos nuevos que no se registraron correctamente.</w:t>
+              <w:t>El plan de minimización ayudo a recordar el sistema pero no pudo minimizar la probabilidad porque en una de las ultimas fechas hubieron requerimientos nuevos que no se registraron correctamente.</w:t>
             </w:r>
           </w:p>
         </w:tc>
@@ -15878,16 +15792,8 @@
       <w:rPr>
         <w:lang w:val="es-AR"/>
       </w:rPr>
-      <w:t>T-</w:t>
+      <w:t>T-Code</w:t>
     </w:r>
-    <w:proofErr w:type="spellStart"/>
-    <w:r>
-      <w:rPr>
-        <w:lang w:val="es-AR"/>
-      </w:rPr>
-      <w:t>Code</w:t>
-    </w:r>
-    <w:proofErr w:type="spellEnd"/>
     <w:r>
       <w:rPr>
         <w:lang w:val="es-AR"/>
@@ -16707,15 +16613,7 @@
       </mc:AlternateContent>
     </w:r>
     <w:r>
-      <w:t xml:space="preserve">Vesta </w:t>
-    </w:r>
-    <w:proofErr w:type="spellStart"/>
-    <w:r>
-      <w:t>Risk</w:t>
-    </w:r>
-    <w:proofErr w:type="spellEnd"/>
-    <w:r>
-      <w:t xml:space="preserve"> Manager</w:t>
+      <w:t>Vesta Risk Manager</w:t>
     </w:r>
     <w:r>
       <w:tab/>

</xml_diff>

<commit_message>
Doc: Se finalizo con la gestion de riesgos
</commit_message>
<xml_diff>
--- a/3. Etapa de construcción/Iteración 7/Gestion de riesgos/Seguimiento de Riesgos_Vesta Risk Manager_T-Code.docx
+++ b/3. Etapa de construcción/Iteración 7/Gestion de riesgos/Seguimiento de Riesgos_Vesta Risk Manager_T-Code.docx
@@ -878,7 +878,7 @@
       <w:r>
         <w:fldChar w:fldCharType="separate"/>
       </w:r>
-      <w:hyperlink w:anchor="_Toc188875964" w:history="1">
+      <w:hyperlink w:anchor="_Toc193929911" w:history="1">
         <w:r>
           <w:rPr>
             <w:rStyle w:val="Hipervnculo"/>
@@ -905,7 +905,7 @@
             <w:noProof/>
             <w:webHidden/>
           </w:rPr>
-          <w:instrText xml:space="preserve"> PAGEREF _Toc188875964 \h </w:instrText>
+          <w:instrText xml:space="preserve"> PAGEREF _Toc193929911 \h </w:instrText>
         </w:r>
         <w:r>
           <w:rPr>
@@ -951,7 +951,7 @@
           <w14:ligatures w14:val="standardContextual"/>
         </w:rPr>
       </w:pPr>
-      <w:hyperlink w:anchor="_Toc188875965" w:history="1">
+      <w:hyperlink w:anchor="_Toc193929912" w:history="1">
         <w:r>
           <w:rPr>
             <w:rStyle w:val="Hipervnculo"/>
@@ -978,7 +978,7 @@
             <w:noProof/>
             <w:webHidden/>
           </w:rPr>
-          <w:instrText xml:space="preserve"> PAGEREF _Toc188875965 \h </w:instrText>
+          <w:instrText xml:space="preserve"> PAGEREF _Toc193929912 \h </w:instrText>
         </w:r>
         <w:r>
           <w:rPr>
@@ -1024,7 +1024,7 @@
           <w14:ligatures w14:val="standardContextual"/>
         </w:rPr>
       </w:pPr>
-      <w:hyperlink w:anchor="_Toc188875966" w:history="1">
+      <w:hyperlink w:anchor="_Toc193929913" w:history="1">
         <w:r>
           <w:rPr>
             <w:rStyle w:val="Hipervnculo"/>
@@ -1051,7 +1051,7 @@
             <w:noProof/>
             <w:webHidden/>
           </w:rPr>
-          <w:instrText xml:space="preserve"> PAGEREF _Toc188875966 \h </w:instrText>
+          <w:instrText xml:space="preserve"> PAGEREF _Toc193929913 \h </w:instrText>
         </w:r>
         <w:r>
           <w:rPr>
@@ -1095,7 +1095,7 @@
           <w14:ligatures w14:val="standardContextual"/>
         </w:rPr>
       </w:pPr>
-      <w:hyperlink w:anchor="_Toc188875967" w:history="1">
+      <w:hyperlink w:anchor="_Toc193929914" w:history="1">
         <w:r>
           <w:rPr>
             <w:rStyle w:val="Hipervnculo"/>
@@ -1122,7 +1122,7 @@
             <w:noProof/>
             <w:webHidden/>
           </w:rPr>
-          <w:instrText xml:space="preserve"> PAGEREF _Toc188875967 \h </w:instrText>
+          <w:instrText xml:space="preserve"> PAGEREF _Toc193929914 \h </w:instrText>
         </w:r>
         <w:r>
           <w:rPr>
@@ -1166,7 +1166,7 @@
           <w14:ligatures w14:val="standardContextual"/>
         </w:rPr>
       </w:pPr>
-      <w:hyperlink w:anchor="_Toc188875968" w:history="1">
+      <w:hyperlink w:anchor="_Toc193929915" w:history="1">
         <w:r>
           <w:rPr>
             <w:rStyle w:val="Hipervnculo"/>
@@ -1193,7 +1193,7 @@
             <w:noProof/>
             <w:webHidden/>
           </w:rPr>
-          <w:instrText xml:space="preserve"> PAGEREF _Toc188875968 \h </w:instrText>
+          <w:instrText xml:space="preserve"> PAGEREF _Toc193929915 \h </w:instrText>
         </w:r>
         <w:r>
           <w:rPr>
@@ -1237,7 +1237,7 @@
           <w14:ligatures w14:val="standardContextual"/>
         </w:rPr>
       </w:pPr>
-      <w:hyperlink w:anchor="_Toc188875969" w:history="1">
+      <w:hyperlink w:anchor="_Toc193929916" w:history="1">
         <w:r>
           <w:rPr>
             <w:rStyle w:val="Hipervnculo"/>
@@ -1264,7 +1264,7 @@
             <w:noProof/>
             <w:webHidden/>
           </w:rPr>
-          <w:instrText xml:space="preserve"> PAGEREF _Toc188875969 \h </w:instrText>
+          <w:instrText xml:space="preserve"> PAGEREF _Toc193929916 \h </w:instrText>
         </w:r>
         <w:r>
           <w:rPr>
@@ -1308,7 +1308,7 @@
           <w14:ligatures w14:val="standardContextual"/>
         </w:rPr>
       </w:pPr>
-      <w:hyperlink w:anchor="_Toc188875970" w:history="1">
+      <w:hyperlink w:anchor="_Toc193929917" w:history="1">
         <w:r>
           <w:rPr>
             <w:rStyle w:val="Hipervnculo"/>
@@ -1335,7 +1335,7 @@
             <w:noProof/>
             <w:webHidden/>
           </w:rPr>
-          <w:instrText xml:space="preserve"> PAGEREF _Toc188875970 \h </w:instrText>
+          <w:instrText xml:space="preserve"> PAGEREF _Toc193929917 \h </w:instrText>
         </w:r>
         <w:r>
           <w:rPr>
@@ -1381,7 +1381,7 @@
           <w14:ligatures w14:val="standardContextual"/>
         </w:rPr>
       </w:pPr>
-      <w:hyperlink w:anchor="_Toc188875971" w:history="1">
+      <w:hyperlink w:anchor="_Toc193929918" w:history="1">
         <w:r>
           <w:rPr>
             <w:rStyle w:val="Hipervnculo"/>
@@ -1408,7 +1408,7 @@
             <w:noProof/>
             <w:webHidden/>
           </w:rPr>
-          <w:instrText xml:space="preserve"> PAGEREF _Toc188875971 \h </w:instrText>
+          <w:instrText xml:space="preserve"> PAGEREF _Toc193929918 \h </w:instrText>
         </w:r>
         <w:r>
           <w:rPr>
@@ -1454,7 +1454,7 @@
           <w14:ligatures w14:val="standardContextual"/>
         </w:rPr>
       </w:pPr>
-      <w:hyperlink w:anchor="_Toc188875972" w:history="1">
+      <w:hyperlink w:anchor="_Toc193929919" w:history="1">
         <w:r>
           <w:rPr>
             <w:rStyle w:val="Hipervnculo"/>
@@ -1481,7 +1481,7 @@
             <w:noProof/>
             <w:webHidden/>
           </w:rPr>
-          <w:instrText xml:space="preserve"> PAGEREF _Toc188875972 \h </w:instrText>
+          <w:instrText xml:space="preserve"> PAGEREF _Toc193929919 \h </w:instrText>
         </w:r>
         <w:r>
           <w:rPr>
@@ -1527,7 +1527,7 @@
           <w14:ligatures w14:val="standardContextual"/>
         </w:rPr>
       </w:pPr>
-      <w:hyperlink w:anchor="_Toc188875973" w:history="1">
+      <w:hyperlink w:anchor="_Toc193929920" w:history="1">
         <w:r>
           <w:rPr>
             <w:rStyle w:val="Hipervnculo"/>
@@ -1554,7 +1554,7 @@
             <w:noProof/>
             <w:webHidden/>
           </w:rPr>
-          <w:instrText xml:space="preserve"> PAGEREF _Toc188875973 \h </w:instrText>
+          <w:instrText xml:space="preserve"> PAGEREF _Toc193929920 \h </w:instrText>
         </w:r>
         <w:r>
           <w:rPr>
@@ -1598,7 +1598,7 @@
           <w14:ligatures w14:val="standardContextual"/>
         </w:rPr>
       </w:pPr>
-      <w:hyperlink w:anchor="_Toc188875974" w:history="1">
+      <w:hyperlink w:anchor="_Toc193929921" w:history="1">
         <w:r>
           <w:rPr>
             <w:rStyle w:val="Hipervnculo"/>
@@ -1625,7 +1625,7 @@
             <w:noProof/>
             <w:webHidden/>
           </w:rPr>
-          <w:instrText xml:space="preserve"> PAGEREF _Toc188875974 \h </w:instrText>
+          <w:instrText xml:space="preserve"> PAGEREF _Toc193929921 \h </w:instrText>
         </w:r>
         <w:r>
           <w:rPr>
@@ -1669,7 +1669,7 @@
           <w14:ligatures w14:val="standardContextual"/>
         </w:rPr>
       </w:pPr>
-      <w:hyperlink w:anchor="_Toc188875975" w:history="1">
+      <w:hyperlink w:anchor="_Toc193929922" w:history="1">
         <w:r>
           <w:rPr>
             <w:rStyle w:val="Hipervnculo"/>
@@ -1696,7 +1696,7 @@
             <w:noProof/>
             <w:webHidden/>
           </w:rPr>
-          <w:instrText xml:space="preserve"> PAGEREF _Toc188875975 \h </w:instrText>
+          <w:instrText xml:space="preserve"> PAGEREF _Toc193929922 \h </w:instrText>
         </w:r>
         <w:r>
           <w:rPr>
@@ -1740,7 +1740,7 @@
           <w14:ligatures w14:val="standardContextual"/>
         </w:rPr>
       </w:pPr>
-      <w:hyperlink w:anchor="_Toc188875976" w:history="1">
+      <w:hyperlink w:anchor="_Toc193929923" w:history="1">
         <w:r>
           <w:rPr>
             <w:rStyle w:val="Hipervnculo"/>
@@ -1767,7 +1767,7 @@
             <w:noProof/>
             <w:webHidden/>
           </w:rPr>
-          <w:instrText xml:space="preserve"> PAGEREF _Toc188875976 \h </w:instrText>
+          <w:instrText xml:space="preserve"> PAGEREF _Toc193929923 \h </w:instrText>
         </w:r>
         <w:r>
           <w:rPr>
@@ -1811,7 +1811,7 @@
           <w14:ligatures w14:val="standardContextual"/>
         </w:rPr>
       </w:pPr>
-      <w:hyperlink w:anchor="_Toc188875977" w:history="1">
+      <w:hyperlink w:anchor="_Toc193929924" w:history="1">
         <w:r>
           <w:rPr>
             <w:rStyle w:val="Hipervnculo"/>
@@ -1838,7 +1838,7 @@
             <w:noProof/>
             <w:webHidden/>
           </w:rPr>
-          <w:instrText xml:space="preserve"> PAGEREF _Toc188875977 \h </w:instrText>
+          <w:instrText xml:space="preserve"> PAGEREF _Toc193929924 \h </w:instrText>
         </w:r>
         <w:r>
           <w:rPr>
@@ -1884,7 +1884,7 @@
           <w14:ligatures w14:val="standardContextual"/>
         </w:rPr>
       </w:pPr>
-      <w:hyperlink w:anchor="_Toc188875978" w:history="1">
+      <w:hyperlink w:anchor="_Toc193929925" w:history="1">
         <w:r>
           <w:rPr>
             <w:rStyle w:val="Hipervnculo"/>
@@ -1911,7 +1911,7 @@
             <w:noProof/>
             <w:webHidden/>
           </w:rPr>
-          <w:instrText xml:space="preserve"> PAGEREF _Toc188875978 \h </w:instrText>
+          <w:instrText xml:space="preserve"> PAGEREF _Toc193929925 \h </w:instrText>
         </w:r>
         <w:r>
           <w:rPr>
@@ -1957,7 +1957,7 @@
           <w14:ligatures w14:val="standardContextual"/>
         </w:rPr>
       </w:pPr>
-      <w:hyperlink w:anchor="_Toc188875979" w:history="1">
+      <w:hyperlink w:anchor="_Toc193929926" w:history="1">
         <w:r>
           <w:rPr>
             <w:rStyle w:val="Hipervnculo"/>
@@ -1984,7 +1984,7 @@
             <w:noProof/>
             <w:webHidden/>
           </w:rPr>
-          <w:instrText xml:space="preserve"> PAGEREF _Toc188875979 \h </w:instrText>
+          <w:instrText xml:space="preserve"> PAGEREF _Toc193929926 \h </w:instrText>
         </w:r>
         <w:r>
           <w:rPr>
@@ -2030,7 +2030,7 @@
           <w14:ligatures w14:val="standardContextual"/>
         </w:rPr>
       </w:pPr>
-      <w:hyperlink w:anchor="_Toc188875980" w:history="1">
+      <w:hyperlink w:anchor="_Toc193929927" w:history="1">
         <w:r>
           <w:rPr>
             <w:rStyle w:val="Hipervnculo"/>
@@ -2057,7 +2057,7 @@
             <w:noProof/>
             <w:webHidden/>
           </w:rPr>
-          <w:instrText xml:space="preserve"> PAGEREF _Toc188875980 \h </w:instrText>
+          <w:instrText xml:space="preserve"> PAGEREF _Toc193929927 \h </w:instrText>
         </w:r>
         <w:r>
           <w:rPr>
@@ -2101,7 +2101,7 @@
           <w14:ligatures w14:val="standardContextual"/>
         </w:rPr>
       </w:pPr>
-      <w:hyperlink w:anchor="_Toc188875981" w:history="1">
+      <w:hyperlink w:anchor="_Toc193929928" w:history="1">
         <w:r>
           <w:rPr>
             <w:rStyle w:val="Hipervnculo"/>
@@ -2128,7 +2128,7 @@
             <w:noProof/>
             <w:webHidden/>
           </w:rPr>
-          <w:instrText xml:space="preserve"> PAGEREF _Toc188875981 \h </w:instrText>
+          <w:instrText xml:space="preserve"> PAGEREF _Toc193929928 \h </w:instrText>
         </w:r>
         <w:r>
           <w:rPr>
@@ -2172,7 +2172,7 @@
           <w14:ligatures w14:val="standardContextual"/>
         </w:rPr>
       </w:pPr>
-      <w:hyperlink w:anchor="_Toc188875982" w:history="1">
+      <w:hyperlink w:anchor="_Toc193929929" w:history="1">
         <w:r>
           <w:rPr>
             <w:rStyle w:val="Hipervnculo"/>
@@ -2199,7 +2199,7 @@
             <w:noProof/>
             <w:webHidden/>
           </w:rPr>
-          <w:instrText xml:space="preserve"> PAGEREF _Toc188875982 \h </w:instrText>
+          <w:instrText xml:space="preserve"> PAGEREF _Toc193929929 \h </w:instrText>
         </w:r>
         <w:r>
           <w:rPr>
@@ -2243,7 +2243,7 @@
           <w14:ligatures w14:val="standardContextual"/>
         </w:rPr>
       </w:pPr>
-      <w:hyperlink w:anchor="_Toc188875983" w:history="1">
+      <w:hyperlink w:anchor="_Toc193929930" w:history="1">
         <w:r>
           <w:rPr>
             <w:rStyle w:val="Hipervnculo"/>
@@ -2270,7 +2270,7 @@
             <w:noProof/>
             <w:webHidden/>
           </w:rPr>
-          <w:instrText xml:space="preserve"> PAGEREF _Toc188875983 \h </w:instrText>
+          <w:instrText xml:space="preserve"> PAGEREF _Toc193929930 \h </w:instrText>
         </w:r>
         <w:r>
           <w:rPr>
@@ -2314,7 +2314,7 @@
           <w14:ligatures w14:val="standardContextual"/>
         </w:rPr>
       </w:pPr>
-      <w:hyperlink w:anchor="_Toc188875984" w:history="1">
+      <w:hyperlink w:anchor="_Toc193929931" w:history="1">
         <w:r>
           <w:rPr>
             <w:rStyle w:val="Hipervnculo"/>
@@ -2341,7 +2341,7 @@
             <w:noProof/>
             <w:webHidden/>
           </w:rPr>
-          <w:instrText xml:space="preserve"> PAGEREF _Toc188875984 \h </w:instrText>
+          <w:instrText xml:space="preserve"> PAGEREF _Toc193929931 \h </w:instrText>
         </w:r>
         <w:r>
           <w:rPr>
@@ -2387,7 +2387,7 @@
           <w14:ligatures w14:val="standardContextual"/>
         </w:rPr>
       </w:pPr>
-      <w:hyperlink w:anchor="_Toc188875985" w:history="1">
+      <w:hyperlink w:anchor="_Toc193929932" w:history="1">
         <w:r>
           <w:rPr>
             <w:rStyle w:val="Hipervnculo"/>
@@ -2414,7 +2414,7 @@
             <w:noProof/>
             <w:webHidden/>
           </w:rPr>
-          <w:instrText xml:space="preserve"> PAGEREF _Toc188875985 \h </w:instrText>
+          <w:instrText xml:space="preserve"> PAGEREF _Toc193929932 \h </w:instrText>
         </w:r>
         <w:r>
           <w:rPr>
@@ -2460,7 +2460,7 @@
           <w14:ligatures w14:val="standardContextual"/>
         </w:rPr>
       </w:pPr>
-      <w:hyperlink w:anchor="_Toc188875986" w:history="1">
+      <w:hyperlink w:anchor="_Toc193929933" w:history="1">
         <w:r>
           <w:rPr>
             <w:rStyle w:val="Hipervnculo"/>
@@ -2487,7 +2487,7 @@
             <w:noProof/>
             <w:webHidden/>
           </w:rPr>
-          <w:instrText xml:space="preserve"> PAGEREF _Toc188875986 \h </w:instrText>
+          <w:instrText xml:space="preserve"> PAGEREF _Toc193929933 \h </w:instrText>
         </w:r>
         <w:r>
           <w:rPr>
@@ -2533,7 +2533,7 @@
           <w14:ligatures w14:val="standardContextual"/>
         </w:rPr>
       </w:pPr>
-      <w:hyperlink w:anchor="_Toc188875987" w:history="1">
+      <w:hyperlink w:anchor="_Toc193929934" w:history="1">
         <w:r>
           <w:rPr>
             <w:rStyle w:val="Hipervnculo"/>
@@ -2560,7 +2560,7 @@
             <w:noProof/>
             <w:webHidden/>
           </w:rPr>
-          <w:instrText xml:space="preserve"> PAGEREF _Toc188875987 \h </w:instrText>
+          <w:instrText xml:space="preserve"> PAGEREF _Toc193929934 \h </w:instrText>
         </w:r>
         <w:r>
           <w:rPr>
@@ -2604,7 +2604,7 @@
           <w14:ligatures w14:val="standardContextual"/>
         </w:rPr>
       </w:pPr>
-      <w:hyperlink w:anchor="_Toc188875988" w:history="1">
+      <w:hyperlink w:anchor="_Toc193929935" w:history="1">
         <w:r>
           <w:rPr>
             <w:rStyle w:val="Hipervnculo"/>
@@ -2631,7 +2631,7 @@
             <w:noProof/>
             <w:webHidden/>
           </w:rPr>
-          <w:instrText xml:space="preserve"> PAGEREF _Toc188875988 \h </w:instrText>
+          <w:instrText xml:space="preserve"> PAGEREF _Toc193929935 \h </w:instrText>
         </w:r>
         <w:r>
           <w:rPr>
@@ -2675,7 +2675,7 @@
           <w14:ligatures w14:val="standardContextual"/>
         </w:rPr>
       </w:pPr>
-      <w:hyperlink w:anchor="_Toc188875989" w:history="1">
+      <w:hyperlink w:anchor="_Toc193929936" w:history="1">
         <w:r>
           <w:rPr>
             <w:rStyle w:val="Hipervnculo"/>
@@ -2702,7 +2702,7 @@
             <w:noProof/>
             <w:webHidden/>
           </w:rPr>
-          <w:instrText xml:space="preserve"> PAGEREF _Toc188875989 \h </w:instrText>
+          <w:instrText xml:space="preserve"> PAGEREF _Toc193929936 \h </w:instrText>
         </w:r>
         <w:r>
           <w:rPr>
@@ -2746,7 +2746,7 @@
           <w14:ligatures w14:val="standardContextual"/>
         </w:rPr>
       </w:pPr>
-      <w:hyperlink w:anchor="_Toc188875990" w:history="1">
+      <w:hyperlink w:anchor="_Toc193929937" w:history="1">
         <w:r>
           <w:rPr>
             <w:rStyle w:val="Hipervnculo"/>
@@ -2773,7 +2773,7 @@
             <w:noProof/>
             <w:webHidden/>
           </w:rPr>
-          <w:instrText xml:space="preserve"> PAGEREF _Toc188875990 \h </w:instrText>
+          <w:instrText xml:space="preserve"> PAGEREF _Toc193929937 \h </w:instrText>
         </w:r>
         <w:r>
           <w:rPr>
@@ -2817,7 +2817,7 @@
           <w14:ligatures w14:val="standardContextual"/>
         </w:rPr>
       </w:pPr>
-      <w:hyperlink w:anchor="_Toc188875991" w:history="1">
+      <w:hyperlink w:anchor="_Toc193929938" w:history="1">
         <w:r>
           <w:rPr>
             <w:rStyle w:val="Hipervnculo"/>
@@ -2844,7 +2844,7 @@
             <w:noProof/>
             <w:webHidden/>
           </w:rPr>
-          <w:instrText xml:space="preserve"> PAGEREF _Toc188875991 \h </w:instrText>
+          <w:instrText xml:space="preserve"> PAGEREF _Toc193929938 \h </w:instrText>
         </w:r>
         <w:r>
           <w:rPr>
@@ -2890,7 +2890,7 @@
           <w14:ligatures w14:val="standardContextual"/>
         </w:rPr>
       </w:pPr>
-      <w:hyperlink w:anchor="_Toc188875992" w:history="1">
+      <w:hyperlink w:anchor="_Toc193929939" w:history="1">
         <w:r>
           <w:rPr>
             <w:rStyle w:val="Hipervnculo"/>
@@ -2917,7 +2917,7 @@
             <w:noProof/>
             <w:webHidden/>
           </w:rPr>
-          <w:instrText xml:space="preserve"> PAGEREF _Toc188875992 \h </w:instrText>
+          <w:instrText xml:space="preserve"> PAGEREF _Toc193929939 \h </w:instrText>
         </w:r>
         <w:r>
           <w:rPr>
@@ -2963,7 +2963,7 @@
           <w14:ligatures w14:val="standardContextual"/>
         </w:rPr>
       </w:pPr>
-      <w:hyperlink w:anchor="_Toc188875993" w:history="1">
+      <w:hyperlink w:anchor="_Toc193929940" w:history="1">
         <w:r>
           <w:rPr>
             <w:rStyle w:val="Hipervnculo"/>
@@ -2990,7 +2990,7 @@
             <w:noProof/>
             <w:webHidden/>
           </w:rPr>
-          <w:instrText xml:space="preserve"> PAGEREF _Toc188875993 \h </w:instrText>
+          <w:instrText xml:space="preserve"> PAGEREF _Toc193929940 \h </w:instrText>
         </w:r>
         <w:r>
           <w:rPr>
@@ -3036,7 +3036,7 @@
           <w14:ligatures w14:val="standardContextual"/>
         </w:rPr>
       </w:pPr>
-      <w:hyperlink w:anchor="_Toc188875994" w:history="1">
+      <w:hyperlink w:anchor="_Toc193929941" w:history="1">
         <w:r>
           <w:rPr>
             <w:rStyle w:val="Hipervnculo"/>
@@ -3063,7 +3063,7 @@
             <w:noProof/>
             <w:webHidden/>
           </w:rPr>
-          <w:instrText xml:space="preserve"> PAGEREF _Toc188875994 \h </w:instrText>
+          <w:instrText xml:space="preserve"> PAGEREF _Toc193929941 \h </w:instrText>
         </w:r>
         <w:r>
           <w:rPr>
@@ -3107,7 +3107,7 @@
           <w14:ligatures w14:val="standardContextual"/>
         </w:rPr>
       </w:pPr>
-      <w:hyperlink w:anchor="_Toc188875995" w:history="1">
+      <w:hyperlink w:anchor="_Toc193929942" w:history="1">
         <w:r>
           <w:rPr>
             <w:rStyle w:val="Hipervnculo"/>
@@ -3134,7 +3134,7 @@
             <w:noProof/>
             <w:webHidden/>
           </w:rPr>
-          <w:instrText xml:space="preserve"> PAGEREF _Toc188875995 \h </w:instrText>
+          <w:instrText xml:space="preserve"> PAGEREF _Toc193929942 \h </w:instrText>
         </w:r>
         <w:r>
           <w:rPr>
@@ -3178,7 +3178,7 @@
           <w14:ligatures w14:val="standardContextual"/>
         </w:rPr>
       </w:pPr>
-      <w:hyperlink w:anchor="_Toc188875996" w:history="1">
+      <w:hyperlink w:anchor="_Toc193929943" w:history="1">
         <w:r>
           <w:rPr>
             <w:rStyle w:val="Hipervnculo"/>
@@ -3205,7 +3205,7 @@
             <w:noProof/>
             <w:webHidden/>
           </w:rPr>
-          <w:instrText xml:space="preserve"> PAGEREF _Toc188875996 \h </w:instrText>
+          <w:instrText xml:space="preserve"> PAGEREF _Toc193929943 \h </w:instrText>
         </w:r>
         <w:r>
           <w:rPr>
@@ -3249,7 +3249,7 @@
           <w14:ligatures w14:val="standardContextual"/>
         </w:rPr>
       </w:pPr>
-      <w:hyperlink w:anchor="_Toc188875997" w:history="1">
+      <w:hyperlink w:anchor="_Toc193929944" w:history="1">
         <w:r>
           <w:rPr>
             <w:rStyle w:val="Hipervnculo"/>
@@ -3276,7 +3276,7 @@
             <w:noProof/>
             <w:webHidden/>
           </w:rPr>
-          <w:instrText xml:space="preserve"> PAGEREF _Toc188875997 \h </w:instrText>
+          <w:instrText xml:space="preserve"> PAGEREF _Toc193929944 \h </w:instrText>
         </w:r>
         <w:r>
           <w:rPr>
@@ -3320,7 +3320,7 @@
           <w14:ligatures w14:val="standardContextual"/>
         </w:rPr>
       </w:pPr>
-      <w:hyperlink w:anchor="_Toc188875998" w:history="1">
+      <w:hyperlink w:anchor="_Toc193929945" w:history="1">
         <w:r>
           <w:rPr>
             <w:rStyle w:val="Hipervnculo"/>
@@ -3347,7 +3347,7 @@
             <w:noProof/>
             <w:webHidden/>
           </w:rPr>
-          <w:instrText xml:space="preserve"> PAGEREF _Toc188875998 \h </w:instrText>
+          <w:instrText xml:space="preserve"> PAGEREF _Toc193929945 \h </w:instrText>
         </w:r>
         <w:r>
           <w:rPr>
@@ -3393,7 +3393,7 @@
           <w14:ligatures w14:val="standardContextual"/>
         </w:rPr>
       </w:pPr>
-      <w:hyperlink w:anchor="_Toc188875999" w:history="1">
+      <w:hyperlink w:anchor="_Toc193929946" w:history="1">
         <w:r>
           <w:rPr>
             <w:rStyle w:val="Hipervnculo"/>
@@ -3420,7 +3420,7 @@
             <w:noProof/>
             <w:webHidden/>
           </w:rPr>
-          <w:instrText xml:space="preserve"> PAGEREF _Toc188875999 \h </w:instrText>
+          <w:instrText xml:space="preserve"> PAGEREF _Toc193929946 \h </w:instrText>
         </w:r>
         <w:r>
           <w:rPr>
@@ -3466,7 +3466,7 @@
           <w14:ligatures w14:val="standardContextual"/>
         </w:rPr>
       </w:pPr>
-      <w:hyperlink w:anchor="_Toc188876000" w:history="1">
+      <w:hyperlink w:anchor="_Toc193929947" w:history="1">
         <w:r>
           <w:rPr>
             <w:rStyle w:val="Hipervnculo"/>
@@ -3493,7 +3493,7 @@
             <w:noProof/>
             <w:webHidden/>
           </w:rPr>
-          <w:instrText xml:space="preserve"> PAGEREF _Toc188876000 \h </w:instrText>
+          <w:instrText xml:space="preserve"> PAGEREF _Toc193929947 \h </w:instrText>
         </w:r>
         <w:r>
           <w:rPr>
@@ -3539,7 +3539,7 @@
           <w14:ligatures w14:val="standardContextual"/>
         </w:rPr>
       </w:pPr>
-      <w:hyperlink w:anchor="_Toc188876001" w:history="1">
+      <w:hyperlink w:anchor="_Toc193929948" w:history="1">
         <w:r>
           <w:rPr>
             <w:rStyle w:val="Hipervnculo"/>
@@ -3566,7 +3566,7 @@
             <w:noProof/>
             <w:webHidden/>
           </w:rPr>
-          <w:instrText xml:space="preserve"> PAGEREF _Toc188876001 \h </w:instrText>
+          <w:instrText xml:space="preserve"> PAGEREF _Toc193929948 \h </w:instrText>
         </w:r>
         <w:r>
           <w:rPr>
@@ -3610,7 +3610,7 @@
           <w14:ligatures w14:val="standardContextual"/>
         </w:rPr>
       </w:pPr>
-      <w:hyperlink w:anchor="_Toc188876002" w:history="1">
+      <w:hyperlink w:anchor="_Toc193929949" w:history="1">
         <w:r>
           <w:rPr>
             <w:rStyle w:val="Hipervnculo"/>
@@ -3637,7 +3637,7 @@
             <w:noProof/>
             <w:webHidden/>
           </w:rPr>
-          <w:instrText xml:space="preserve"> PAGEREF _Toc188876002 \h </w:instrText>
+          <w:instrText xml:space="preserve"> PAGEREF _Toc193929949 \h </w:instrText>
         </w:r>
         <w:r>
           <w:rPr>
@@ -3681,7 +3681,7 @@
           <w14:ligatures w14:val="standardContextual"/>
         </w:rPr>
       </w:pPr>
-      <w:hyperlink w:anchor="_Toc188876003" w:history="1">
+      <w:hyperlink w:anchor="_Toc193929950" w:history="1">
         <w:r>
           <w:rPr>
             <w:rStyle w:val="Hipervnculo"/>
@@ -3708,7 +3708,7 @@
             <w:noProof/>
             <w:webHidden/>
           </w:rPr>
-          <w:instrText xml:space="preserve"> PAGEREF _Toc188876003 \h </w:instrText>
+          <w:instrText xml:space="preserve"> PAGEREF _Toc193929950 \h </w:instrText>
         </w:r>
         <w:r>
           <w:rPr>
@@ -3752,7 +3752,7 @@
           <w14:ligatures w14:val="standardContextual"/>
         </w:rPr>
       </w:pPr>
-      <w:hyperlink w:anchor="_Toc188876004" w:history="1">
+      <w:hyperlink w:anchor="_Toc193929951" w:history="1">
         <w:r>
           <w:rPr>
             <w:rStyle w:val="Hipervnculo"/>
@@ -3779,7 +3779,7 @@
             <w:noProof/>
             <w:webHidden/>
           </w:rPr>
-          <w:instrText xml:space="preserve"> PAGEREF _Toc188876004 \h </w:instrText>
+          <w:instrText xml:space="preserve"> PAGEREF _Toc193929951 \h </w:instrText>
         </w:r>
         <w:r>
           <w:rPr>
@@ -3823,7 +3823,7 @@
           <w14:ligatures w14:val="standardContextual"/>
         </w:rPr>
       </w:pPr>
-      <w:hyperlink w:anchor="_Toc188876005" w:history="1">
+      <w:hyperlink w:anchor="_Toc193929952" w:history="1">
         <w:r>
           <w:rPr>
             <w:rStyle w:val="Hipervnculo"/>
@@ -3850,7 +3850,7 @@
             <w:noProof/>
             <w:webHidden/>
           </w:rPr>
-          <w:instrText xml:space="preserve"> PAGEREF _Toc188876005 \h </w:instrText>
+          <w:instrText xml:space="preserve"> PAGEREF _Toc193929952 \h </w:instrText>
         </w:r>
         <w:r>
           <w:rPr>
@@ -3896,7 +3896,7 @@
           <w14:ligatures w14:val="standardContextual"/>
         </w:rPr>
       </w:pPr>
-      <w:hyperlink w:anchor="_Toc188876006" w:history="1">
+      <w:hyperlink w:anchor="_Toc193929953" w:history="1">
         <w:r>
           <w:rPr>
             <w:rStyle w:val="Hipervnculo"/>
@@ -3923,7 +3923,7 @@
             <w:noProof/>
             <w:webHidden/>
           </w:rPr>
-          <w:instrText xml:space="preserve"> PAGEREF _Toc188876006 \h </w:instrText>
+          <w:instrText xml:space="preserve"> PAGEREF _Toc193929953 \h </w:instrText>
         </w:r>
         <w:r>
           <w:rPr>
@@ -3969,7 +3969,7 @@
           <w14:ligatures w14:val="standardContextual"/>
         </w:rPr>
       </w:pPr>
-      <w:hyperlink w:anchor="_Toc188876007" w:history="1">
+      <w:hyperlink w:anchor="_Toc193929954" w:history="1">
         <w:r>
           <w:rPr>
             <w:rStyle w:val="Hipervnculo"/>
@@ -3996,7 +3996,7 @@
             <w:noProof/>
             <w:webHidden/>
           </w:rPr>
-          <w:instrText xml:space="preserve"> PAGEREF _Toc188876007 \h </w:instrText>
+          <w:instrText xml:space="preserve"> PAGEREF _Toc193929954 \h </w:instrText>
         </w:r>
         <w:r>
           <w:rPr>
@@ -4042,7 +4042,7 @@
           <w14:ligatures w14:val="standardContextual"/>
         </w:rPr>
       </w:pPr>
-      <w:hyperlink w:anchor="_Toc188876008" w:history="1">
+      <w:hyperlink w:anchor="_Toc193929955" w:history="1">
         <w:r>
           <w:rPr>
             <w:rStyle w:val="Hipervnculo"/>
@@ -4069,7 +4069,7 @@
             <w:noProof/>
             <w:webHidden/>
           </w:rPr>
-          <w:instrText xml:space="preserve"> PAGEREF _Toc188876008 \h </w:instrText>
+          <w:instrText xml:space="preserve"> PAGEREF _Toc193929955 \h </w:instrText>
         </w:r>
         <w:r>
           <w:rPr>
@@ -4113,7 +4113,7 @@
           <w14:ligatures w14:val="standardContextual"/>
         </w:rPr>
       </w:pPr>
-      <w:hyperlink w:anchor="_Toc188876009" w:history="1">
+      <w:hyperlink w:anchor="_Toc193929956" w:history="1">
         <w:r>
           <w:rPr>
             <w:rStyle w:val="Hipervnculo"/>
@@ -4140,7 +4140,7 @@
             <w:noProof/>
             <w:webHidden/>
           </w:rPr>
-          <w:instrText xml:space="preserve"> PAGEREF _Toc188876009 \h </w:instrText>
+          <w:instrText xml:space="preserve"> PAGEREF _Toc193929956 \h </w:instrText>
         </w:r>
         <w:r>
           <w:rPr>
@@ -4184,7 +4184,7 @@
           <w14:ligatures w14:val="standardContextual"/>
         </w:rPr>
       </w:pPr>
-      <w:hyperlink w:anchor="_Toc188876010" w:history="1">
+      <w:hyperlink w:anchor="_Toc193929957" w:history="1">
         <w:r>
           <w:rPr>
             <w:rStyle w:val="Hipervnculo"/>
@@ -4211,7 +4211,7 @@
             <w:noProof/>
             <w:webHidden/>
           </w:rPr>
-          <w:instrText xml:space="preserve"> PAGEREF _Toc188876010 \h </w:instrText>
+          <w:instrText xml:space="preserve"> PAGEREF _Toc193929957 \h </w:instrText>
         </w:r>
         <w:r>
           <w:rPr>
@@ -4255,7 +4255,7 @@
           <w14:ligatures w14:val="standardContextual"/>
         </w:rPr>
       </w:pPr>
-      <w:hyperlink w:anchor="_Toc188876011" w:history="1">
+      <w:hyperlink w:anchor="_Toc193929958" w:history="1">
         <w:r>
           <w:rPr>
             <w:rStyle w:val="Hipervnculo"/>
@@ -4282,7 +4282,7 @@
             <w:noProof/>
             <w:webHidden/>
           </w:rPr>
-          <w:instrText xml:space="preserve"> PAGEREF _Toc188876011 \h </w:instrText>
+          <w:instrText xml:space="preserve"> PAGEREF _Toc193929958 \h </w:instrText>
         </w:r>
         <w:r>
           <w:rPr>
@@ -4326,7 +4326,7 @@
           <w14:ligatures w14:val="standardContextual"/>
         </w:rPr>
       </w:pPr>
-      <w:hyperlink w:anchor="_Toc188876012" w:history="1">
+      <w:hyperlink w:anchor="_Toc193929959" w:history="1">
         <w:r>
           <w:rPr>
             <w:rStyle w:val="Hipervnculo"/>
@@ -4353,7 +4353,7 @@
             <w:noProof/>
             <w:webHidden/>
           </w:rPr>
-          <w:instrText xml:space="preserve"> PAGEREF _Toc188876012 \h </w:instrText>
+          <w:instrText xml:space="preserve"> PAGEREF _Toc193929959 \h </w:instrText>
         </w:r>
         <w:r>
           <w:rPr>
@@ -4399,7 +4399,7 @@
           <w14:ligatures w14:val="standardContextual"/>
         </w:rPr>
       </w:pPr>
-      <w:hyperlink w:anchor="_Toc188876013" w:history="1">
+      <w:hyperlink w:anchor="_Toc193929960" w:history="1">
         <w:r>
           <w:rPr>
             <w:rStyle w:val="Hipervnculo"/>
@@ -4426,7 +4426,7 @@
             <w:noProof/>
             <w:webHidden/>
           </w:rPr>
-          <w:instrText xml:space="preserve"> PAGEREF _Toc188876013 \h </w:instrText>
+          <w:instrText xml:space="preserve"> PAGEREF _Toc193929960 \h </w:instrText>
         </w:r>
         <w:r>
           <w:rPr>
@@ -4472,7 +4472,7 @@
           <w14:ligatures w14:val="standardContextual"/>
         </w:rPr>
       </w:pPr>
-      <w:hyperlink w:anchor="_Toc188876014" w:history="1">
+      <w:hyperlink w:anchor="_Toc193929961" w:history="1">
         <w:r>
           <w:rPr>
             <w:rStyle w:val="Hipervnculo"/>
@@ -4499,7 +4499,7 @@
             <w:noProof/>
             <w:webHidden/>
           </w:rPr>
-          <w:instrText xml:space="preserve"> PAGEREF _Toc188876014 \h </w:instrText>
+          <w:instrText xml:space="preserve"> PAGEREF _Toc193929961 \h </w:instrText>
         </w:r>
         <w:r>
           <w:rPr>
@@ -4545,7 +4545,7 @@
           <w14:ligatures w14:val="standardContextual"/>
         </w:rPr>
       </w:pPr>
-      <w:hyperlink w:anchor="_Toc188876015" w:history="1">
+      <w:hyperlink w:anchor="_Toc193929962" w:history="1">
         <w:r>
           <w:rPr>
             <w:rStyle w:val="Hipervnculo"/>
@@ -4572,7 +4572,7 @@
             <w:noProof/>
             <w:webHidden/>
           </w:rPr>
-          <w:instrText xml:space="preserve"> PAGEREF _Toc188876015 \h </w:instrText>
+          <w:instrText xml:space="preserve"> PAGEREF _Toc193929962 \h </w:instrText>
         </w:r>
         <w:r>
           <w:rPr>
@@ -4616,7 +4616,7 @@
           <w14:ligatures w14:val="standardContextual"/>
         </w:rPr>
       </w:pPr>
-      <w:hyperlink w:anchor="_Toc188876016" w:history="1">
+      <w:hyperlink w:anchor="_Toc193929963" w:history="1">
         <w:r>
           <w:rPr>
             <w:rStyle w:val="Hipervnculo"/>
@@ -4643,7 +4643,7 @@
             <w:noProof/>
             <w:webHidden/>
           </w:rPr>
-          <w:instrText xml:space="preserve"> PAGEREF _Toc188876016 \h </w:instrText>
+          <w:instrText xml:space="preserve"> PAGEREF _Toc193929963 \h </w:instrText>
         </w:r>
         <w:r>
           <w:rPr>
@@ -4687,7 +4687,7 @@
           <w14:ligatures w14:val="standardContextual"/>
         </w:rPr>
       </w:pPr>
-      <w:hyperlink w:anchor="_Toc188876017" w:history="1">
+      <w:hyperlink w:anchor="_Toc193929964" w:history="1">
         <w:r>
           <w:rPr>
             <w:rStyle w:val="Hipervnculo"/>
@@ -4714,7 +4714,7 @@
             <w:noProof/>
             <w:webHidden/>
           </w:rPr>
-          <w:instrText xml:space="preserve"> PAGEREF _Toc188876017 \h </w:instrText>
+          <w:instrText xml:space="preserve"> PAGEREF _Toc193929964 \h </w:instrText>
         </w:r>
         <w:r>
           <w:rPr>
@@ -4758,7 +4758,7 @@
           <w14:ligatures w14:val="standardContextual"/>
         </w:rPr>
       </w:pPr>
-      <w:hyperlink w:anchor="_Toc188876018" w:history="1">
+      <w:hyperlink w:anchor="_Toc193929965" w:history="1">
         <w:r>
           <w:rPr>
             <w:rStyle w:val="Hipervnculo"/>
@@ -4785,7 +4785,7 @@
             <w:noProof/>
             <w:webHidden/>
           </w:rPr>
-          <w:instrText xml:space="preserve"> PAGEREF _Toc188876018 \h </w:instrText>
+          <w:instrText xml:space="preserve"> PAGEREF _Toc193929965 \h </w:instrText>
         </w:r>
         <w:r>
           <w:rPr>
@@ -4829,7 +4829,7 @@
           <w14:ligatures w14:val="standardContextual"/>
         </w:rPr>
       </w:pPr>
-      <w:hyperlink w:anchor="_Toc188876019" w:history="1">
+      <w:hyperlink w:anchor="_Toc193929966" w:history="1">
         <w:r>
           <w:rPr>
             <w:rStyle w:val="Hipervnculo"/>
@@ -4856,7 +4856,7 @@
             <w:noProof/>
             <w:webHidden/>
           </w:rPr>
-          <w:instrText xml:space="preserve"> PAGEREF _Toc188876019 \h </w:instrText>
+          <w:instrText xml:space="preserve"> PAGEREF _Toc193929966 \h </w:instrText>
         </w:r>
         <w:r>
           <w:rPr>
@@ -4933,7 +4933,7 @@
       <w:pPr>
         <w:pStyle w:val="PSI-Ttulo1"/>
       </w:pPr>
-      <w:bookmarkStart w:id="0" w:name="_Toc188875964"/>
+      <w:bookmarkStart w:id="0" w:name="_Toc193929911"/>
       <w:r>
         <w:t>Riesgo 0</w:t>
       </w:r>
@@ -4950,7 +4950,7 @@
         <w:pStyle w:val="PSI-Ttulo1"/>
         <w:outlineLvl w:val="1"/>
       </w:pPr>
-      <w:bookmarkStart w:id="1" w:name="_Toc188875965"/>
+      <w:bookmarkStart w:id="1" w:name="_Toc193929912"/>
       <w:r>
         <w:t>Leyenda</w:t>
       </w:r>
@@ -5441,7 +5441,7 @@
         <w:pStyle w:val="PSI-Ttulo1"/>
         <w:outlineLvl w:val="1"/>
       </w:pPr>
-      <w:bookmarkStart w:id="2" w:name="_Toc188875966"/>
+      <w:bookmarkStart w:id="2" w:name="_Toc193929913"/>
       <w:r>
         <w:lastRenderedPageBreak/>
         <w:t xml:space="preserve">Referencia </w:t>
@@ -5462,7 +5462,7 @@
         <w:pStyle w:val="PSI-Ttulo2"/>
         <w:outlineLvl w:val="2"/>
       </w:pPr>
-      <w:bookmarkStart w:id="3" w:name="_Toc188875967"/>
+      <w:bookmarkStart w:id="3" w:name="_Toc193929914"/>
       <w:r>
         <w:t>Identificación</w:t>
       </w:r>
@@ -5692,7 +5692,7 @@
         <w:pStyle w:val="PSI-Ttulo2"/>
         <w:outlineLvl w:val="2"/>
       </w:pPr>
-      <w:bookmarkStart w:id="4" w:name="_Toc188875968"/>
+      <w:bookmarkStart w:id="4" w:name="_Toc193929915"/>
       <w:r>
         <w:t>Análisis</w:t>
       </w:r>
@@ -5870,7 +5870,7 @@
         <w:pStyle w:val="PSI-Ttulo2"/>
         <w:outlineLvl w:val="2"/>
       </w:pPr>
-      <w:bookmarkStart w:id="5" w:name="_Toc188875969"/>
+      <w:bookmarkStart w:id="5" w:name="_Toc193929916"/>
       <w:r>
         <w:lastRenderedPageBreak/>
         <w:t>Plan de Riesgos</w:t>
@@ -6115,7 +6115,7 @@
         <w:pStyle w:val="PSI-Ttulo2"/>
         <w:outlineLvl w:val="2"/>
       </w:pPr>
-      <w:bookmarkStart w:id="6" w:name="_Toc188875970"/>
+      <w:bookmarkStart w:id="6" w:name="_Toc193929917"/>
       <w:r>
         <w:t>Seguimiento</w:t>
       </w:r>
@@ -6267,7 +6267,7 @@
       <w:pPr>
         <w:pStyle w:val="PSI-Ttulo1"/>
       </w:pPr>
-      <w:bookmarkStart w:id="7" w:name="_Toc188875971"/>
+      <w:bookmarkStart w:id="7" w:name="_Toc193929918"/>
       <w:r>
         <w:lastRenderedPageBreak/>
         <w:t xml:space="preserve">Riesgo </w:t>
@@ -6285,7 +6285,7 @@
         <w:pStyle w:val="PSI-Ttulo1"/>
         <w:outlineLvl w:val="1"/>
       </w:pPr>
-      <w:bookmarkStart w:id="8" w:name="_Toc188875972"/>
+      <w:bookmarkStart w:id="8" w:name="_Toc193929919"/>
       <w:r>
         <w:t>Leyenda</w:t>
       </w:r>
@@ -6775,7 +6775,7 @@
       <w:r>
         <w:br w:type="page"/>
       </w:r>
-      <w:bookmarkStart w:id="9" w:name="_Toc188875973"/>
+      <w:bookmarkStart w:id="9" w:name="_Toc193929920"/>
       <w:r>
         <w:lastRenderedPageBreak/>
         <w:t xml:space="preserve">Referencia </w:t>
@@ -6793,7 +6793,7 @@
         <w:pStyle w:val="PSI-Ttulo2"/>
         <w:outlineLvl w:val="2"/>
       </w:pPr>
-      <w:bookmarkStart w:id="10" w:name="_Toc188875974"/>
+      <w:bookmarkStart w:id="10" w:name="_Toc193929921"/>
       <w:r>
         <w:t>Identificación</w:t>
       </w:r>
@@ -7026,7 +7026,7 @@
         <w:pStyle w:val="PSI-Ttulo2"/>
         <w:outlineLvl w:val="2"/>
       </w:pPr>
-      <w:bookmarkStart w:id="11" w:name="_Toc188875975"/>
+      <w:bookmarkStart w:id="11" w:name="_Toc193929922"/>
       <w:r>
         <w:t>Análisis</w:t>
       </w:r>
@@ -7205,7 +7205,7 @@
         <w:pStyle w:val="PSI-Ttulo2"/>
         <w:outlineLvl w:val="2"/>
       </w:pPr>
-      <w:bookmarkStart w:id="12" w:name="_Toc188875976"/>
+      <w:bookmarkStart w:id="12" w:name="_Toc193929923"/>
       <w:r>
         <w:t>Plan de Riesgos</w:t>
       </w:r>
@@ -7409,7 +7409,7 @@
         <w:pStyle w:val="PSI-Ttulo2"/>
         <w:outlineLvl w:val="2"/>
       </w:pPr>
-      <w:bookmarkStart w:id="13" w:name="_Toc188875977"/>
+      <w:bookmarkStart w:id="13" w:name="_Toc193929924"/>
       <w:r>
         <w:t>Seguimiento</w:t>
       </w:r>
@@ -7602,7 +7602,7 @@
       <w:pPr>
         <w:pStyle w:val="PSI-Ttulo1"/>
       </w:pPr>
-      <w:bookmarkStart w:id="14" w:name="_Toc188875978"/>
+      <w:bookmarkStart w:id="14" w:name="_Toc193929925"/>
       <w:r>
         <w:lastRenderedPageBreak/>
         <w:t>Riesgo 02:</w:t>
@@ -7614,7 +7614,7 @@
         <w:pStyle w:val="PSI-Ttulo1"/>
         <w:outlineLvl w:val="1"/>
       </w:pPr>
-      <w:bookmarkStart w:id="15" w:name="_Toc188875979"/>
+      <w:bookmarkStart w:id="15" w:name="_Toc193929926"/>
       <w:r>
         <w:t>Leyenda</w:t>
       </w:r>
@@ -8109,7 +8109,7 @@
       <w:r>
         <w:br w:type="page"/>
       </w:r>
-      <w:bookmarkStart w:id="16" w:name="_Toc188875980"/>
+      <w:bookmarkStart w:id="16" w:name="_Toc193929927"/>
       <w:r>
         <w:lastRenderedPageBreak/>
         <w:t xml:space="preserve">Referencia </w:t>
@@ -8130,7 +8130,7 @@
         <w:pStyle w:val="PSI-Ttulo2"/>
         <w:outlineLvl w:val="2"/>
       </w:pPr>
-      <w:bookmarkStart w:id="17" w:name="_Toc188875981"/>
+      <w:bookmarkStart w:id="17" w:name="_Toc193929928"/>
       <w:r>
         <w:t>Identificación</w:t>
       </w:r>
@@ -8376,7 +8376,7 @@
         <w:pStyle w:val="PSI-Ttulo2"/>
         <w:outlineLvl w:val="2"/>
       </w:pPr>
-      <w:bookmarkStart w:id="18" w:name="_Toc188875982"/>
+      <w:bookmarkStart w:id="18" w:name="_Toc193929929"/>
       <w:r>
         <w:t>Análisis</w:t>
       </w:r>
@@ -8567,7 +8567,7 @@
         <w:pStyle w:val="PSI-Ttulo2"/>
         <w:outlineLvl w:val="2"/>
       </w:pPr>
-      <w:bookmarkStart w:id="19" w:name="_Toc188875983"/>
+      <w:bookmarkStart w:id="19" w:name="_Toc193929930"/>
       <w:r>
         <w:t>Plan de Riesgos</w:t>
       </w:r>
@@ -8755,7 +8755,7 @@
         <w:pStyle w:val="PSI-Ttulo2"/>
         <w:outlineLvl w:val="2"/>
       </w:pPr>
-      <w:bookmarkStart w:id="20" w:name="_Toc188875984"/>
+      <w:bookmarkStart w:id="20" w:name="_Toc193929931"/>
       <w:r>
         <w:t>Seguimiento</w:t>
       </w:r>
@@ -9025,7 +9025,7 @@
       <w:pPr>
         <w:pStyle w:val="PSI-Ttulo1"/>
       </w:pPr>
-      <w:bookmarkStart w:id="21" w:name="_Toc188875985"/>
+      <w:bookmarkStart w:id="21" w:name="_Toc193929932"/>
       <w:r>
         <w:lastRenderedPageBreak/>
         <w:t>Riesgo 08:</w:t>
@@ -9037,7 +9037,7 @@
         <w:pStyle w:val="PSI-Ttulo1"/>
         <w:outlineLvl w:val="1"/>
       </w:pPr>
-      <w:bookmarkStart w:id="22" w:name="_Toc188875986"/>
+      <w:bookmarkStart w:id="22" w:name="_Toc193929933"/>
       <w:r>
         <w:t>Leyenda</w:t>
       </w:r>
@@ -9535,7 +9535,7 @@
       <w:r>
         <w:br w:type="page"/>
       </w:r>
-      <w:bookmarkStart w:id="23" w:name="_Toc188875987"/>
+      <w:bookmarkStart w:id="23" w:name="_Toc193929934"/>
       <w:r>
         <w:lastRenderedPageBreak/>
         <w:t xml:space="preserve">Referencia </w:t>
@@ -9556,7 +9556,7 @@
         <w:pStyle w:val="PSI-Ttulo2"/>
         <w:outlineLvl w:val="2"/>
       </w:pPr>
-      <w:bookmarkStart w:id="24" w:name="_Toc188875988"/>
+      <w:bookmarkStart w:id="24" w:name="_Toc193929935"/>
       <w:r>
         <w:t>Identificación</w:t>
       </w:r>
@@ -9803,7 +9803,7 @@
         <w:pStyle w:val="PSI-Ttulo2"/>
         <w:outlineLvl w:val="2"/>
       </w:pPr>
-      <w:bookmarkStart w:id="25" w:name="_Toc188875989"/>
+      <w:bookmarkStart w:id="25" w:name="_Toc193929936"/>
       <w:r>
         <w:t>Análisis</w:t>
       </w:r>
@@ -10008,7 +10008,7 @@
         <w:pStyle w:val="PSI-Ttulo2"/>
         <w:outlineLvl w:val="2"/>
       </w:pPr>
-      <w:bookmarkStart w:id="26" w:name="_Toc188875990"/>
+      <w:bookmarkStart w:id="26" w:name="_Toc193929937"/>
       <w:r>
         <w:t>Plan de Riesgos</w:t>
       </w:r>
@@ -10203,7 +10203,7 @@
         <w:pStyle w:val="PSI-Ttulo2"/>
         <w:outlineLvl w:val="2"/>
       </w:pPr>
-      <w:bookmarkStart w:id="27" w:name="_Toc188875991"/>
+      <w:bookmarkStart w:id="27" w:name="_Toc193929938"/>
       <w:r>
         <w:t>Seguimiento</w:t>
       </w:r>
@@ -10349,7 +10349,7 @@
       <w:pPr>
         <w:pStyle w:val="PSI-Ttulo1"/>
       </w:pPr>
-      <w:bookmarkStart w:id="28" w:name="_Toc188875992"/>
+      <w:bookmarkStart w:id="28" w:name="_Toc193929939"/>
       <w:r>
         <w:lastRenderedPageBreak/>
         <w:t>Riesgo 13:</w:t>
@@ -10361,7 +10361,7 @@
         <w:pStyle w:val="PSI-Ttulo1"/>
         <w:outlineLvl w:val="1"/>
       </w:pPr>
-      <w:bookmarkStart w:id="29" w:name="_Toc188875993"/>
+      <w:bookmarkStart w:id="29" w:name="_Toc193929940"/>
       <w:r>
         <w:t>Leyenda</w:t>
       </w:r>
@@ -10576,7 +10576,7 @@
           </w:tcPr>
           <w:p>
             <w:r>
-              <w:t>6</w:t>
+              <w:t>3</w:t>
             </w:r>
             <w:r>
               <w:t>0</w:t>
@@ -10607,13 +10607,10 @@
           </w:tcPr>
           <w:p>
             <w:r>
-              <w:t>2</w:t>
-            </w:r>
-            <w:r>
-              <w:t>4</w:t>
-            </w:r>
-            <w:r>
-              <w:t>0</w:t>
+              <w:t>1</w:t>
+            </w:r>
+            <w:r>
+              <w:t>20</w:t>
             </w:r>
           </w:p>
         </w:tc>
@@ -10870,7 +10867,7 @@
       <w:r>
         <w:br w:type="page"/>
       </w:r>
-      <w:bookmarkStart w:id="30" w:name="_Toc188875994"/>
+      <w:bookmarkStart w:id="30" w:name="_Toc193929941"/>
       <w:r>
         <w:lastRenderedPageBreak/>
         <w:t xml:space="preserve">Referencia </w:t>
@@ -10888,7 +10885,7 @@
         <w:pStyle w:val="PSI-Ttulo2"/>
         <w:outlineLvl w:val="2"/>
       </w:pPr>
-      <w:bookmarkStart w:id="31" w:name="_Toc188875995"/>
+      <w:bookmarkStart w:id="31" w:name="_Toc193929942"/>
       <w:r>
         <w:t>Identificación</w:t>
       </w:r>
@@ -11125,7 +11122,7 @@
         <w:pStyle w:val="PSI-Ttulo2"/>
         <w:outlineLvl w:val="2"/>
       </w:pPr>
-      <w:bookmarkStart w:id="32" w:name="_Toc188875996"/>
+      <w:bookmarkStart w:id="32" w:name="_Toc193929943"/>
       <w:r>
         <w:t>Análisis</w:t>
       </w:r>
@@ -11305,7 +11302,7 @@
         <w:pStyle w:val="PSI-Ttulo2"/>
         <w:outlineLvl w:val="2"/>
       </w:pPr>
-      <w:bookmarkStart w:id="33" w:name="_Toc188875997"/>
+      <w:bookmarkStart w:id="33" w:name="_Toc193929944"/>
       <w:r>
         <w:t>Plan de Riesgos</w:t>
       </w:r>
@@ -11610,7 +11607,7 @@
         <w:pStyle w:val="PSI-Ttulo2"/>
         <w:outlineLvl w:val="2"/>
       </w:pPr>
-      <w:bookmarkStart w:id="34" w:name="_Toc188875998"/>
+      <w:bookmarkStart w:id="34" w:name="_Toc193929945"/>
       <w:r>
         <w:t>Seguimiento</w:t>
       </w:r>
@@ -11887,7 +11884,7 @@
       <w:pPr>
         <w:pStyle w:val="PSI-Ttulo1"/>
       </w:pPr>
-      <w:bookmarkStart w:id="35" w:name="_Toc188875999"/>
+      <w:bookmarkStart w:id="35" w:name="_Toc193929946"/>
       <w:r>
         <w:lastRenderedPageBreak/>
         <w:t>Riesgo 1</w:t>
@@ -11905,7 +11902,7 @@
         <w:pStyle w:val="PSI-Ttulo1"/>
         <w:outlineLvl w:val="1"/>
       </w:pPr>
-      <w:bookmarkStart w:id="36" w:name="_Toc188876000"/>
+      <w:bookmarkStart w:id="36" w:name="_Toc193929947"/>
       <w:r>
         <w:t>Leyenda</w:t>
       </w:r>
@@ -12359,7 +12356,7 @@
         <w:pStyle w:val="PSI-Ttulo1"/>
         <w:outlineLvl w:val="1"/>
       </w:pPr>
-      <w:bookmarkStart w:id="37" w:name="_Toc188876001"/>
+      <w:bookmarkStart w:id="37" w:name="_Toc193929948"/>
       <w:r>
         <w:t xml:space="preserve">Referencia </w:t>
       </w:r>
@@ -12376,7 +12373,7 @@
         <w:pStyle w:val="PSI-Ttulo2"/>
         <w:outlineLvl w:val="2"/>
       </w:pPr>
-      <w:bookmarkStart w:id="38" w:name="_Toc188876002"/>
+      <w:bookmarkStart w:id="38" w:name="_Toc193929949"/>
       <w:r>
         <w:t>Identificación</w:t>
       </w:r>
@@ -12639,7 +12636,7 @@
         <w:pStyle w:val="PSI-Ttulo2"/>
         <w:outlineLvl w:val="2"/>
       </w:pPr>
-      <w:bookmarkStart w:id="39" w:name="_Toc188876003"/>
+      <w:bookmarkStart w:id="39" w:name="_Toc193929950"/>
       <w:r>
         <w:t>Análisis</w:t>
       </w:r>
@@ -12834,7 +12831,7 @@
         <w:pStyle w:val="PSI-Ttulo2"/>
         <w:outlineLvl w:val="2"/>
       </w:pPr>
-      <w:bookmarkStart w:id="40" w:name="_Toc188876004"/>
+      <w:bookmarkStart w:id="40" w:name="_Toc193929951"/>
       <w:r>
         <w:t>Plan de Riesgos</w:t>
       </w:r>
@@ -13034,7 +13031,7 @@
         <w:pStyle w:val="PSI-Ttulo2"/>
         <w:outlineLvl w:val="2"/>
       </w:pPr>
-      <w:bookmarkStart w:id="41" w:name="_Toc188876005"/>
+      <w:bookmarkStart w:id="41" w:name="_Toc193929952"/>
       <w:r>
         <w:t>Seguimiento</w:t>
       </w:r>
@@ -13212,7 +13209,7 @@
       <w:pPr>
         <w:pStyle w:val="PSI-Ttulo1"/>
       </w:pPr>
-      <w:bookmarkStart w:id="42" w:name="_Toc188876006"/>
+      <w:bookmarkStart w:id="42" w:name="_Toc193929953"/>
       <w:r>
         <w:lastRenderedPageBreak/>
         <w:t>Riesgo 16:</w:t>
@@ -13224,7 +13221,7 @@
         <w:pStyle w:val="PSI-Ttulo1"/>
         <w:outlineLvl w:val="1"/>
       </w:pPr>
-      <w:bookmarkStart w:id="43" w:name="_Toc188876007"/>
+      <w:bookmarkStart w:id="43" w:name="_Toc193929954"/>
       <w:r>
         <w:t>Leyenda</w:t>
       </w:r>
@@ -13383,7 +13380,21 @@
                 <w:rFonts w:cs="Calibri"/>
                 <w:color w:val="000000"/>
               </w:rPr>
-              <w:t>Dado el poco tiempo que puede destinar cada miembro del equipo a causa de los finales, podría ocurrir el descuido de las actividades de la gestión de proyectos, lo que conduciría a una mala organización y planificación de las tareas del proyecto.</w:t>
+              <w:t>Dado el poco tiempo que puede destinar cada miembro del equipo a causa de los finales</w:t>
+            </w:r>
+            <w:r>
+              <w:rPr>
+                <w:rFonts w:cs="Calibri"/>
+                <w:color w:val="000000"/>
+              </w:rPr>
+              <w:t xml:space="preserve"> y/o cursada</w:t>
+            </w:r>
+            <w:r>
+              <w:rPr>
+                <w:rFonts w:cs="Calibri"/>
+                <w:color w:val="000000"/>
+              </w:rPr>
+              <w:t>, podría ocurrir el descuido de las actividades de la gestión de proyectos, lo que conduciría a una mala organización y planificación de las tareas del proyecto.</w:t>
             </w:r>
           </w:p>
         </w:tc>
@@ -13433,7 +13444,7 @@
           </w:tcPr>
           <w:p>
             <w:r>
-              <w:t>6</w:t>
+              <w:t>8</w:t>
             </w:r>
             <w:r>
               <w:t>0%</w:t>
@@ -13461,7 +13472,10 @@
           </w:tcPr>
           <w:p>
             <w:r>
-              <w:t>24</w:t>
+              <w:t>3</w:t>
+            </w:r>
+            <w:r>
+              <w:t>2</w:t>
             </w:r>
             <w:r>
               <w:t>0</w:t>
@@ -13501,6 +13515,13 @@
                 <w:color w:val="000000"/>
               </w:rPr>
               <w:t>oco tiempo que puede destinar cada miembro del equipo a causa de los finales</w:t>
+            </w:r>
+            <w:r>
+              <w:rPr>
+                <w:rFonts w:cs="Calibri"/>
+                <w:color w:val="000000"/>
+              </w:rPr>
+              <w:t xml:space="preserve"> y/o cursada</w:t>
             </w:r>
             <w:r>
               <w:rPr>
@@ -13664,7 +13685,7 @@
       <w:r>
         <w:br w:type="page"/>
       </w:r>
-      <w:bookmarkStart w:id="44" w:name="_Toc188876008"/>
+      <w:bookmarkStart w:id="44" w:name="_Toc193929955"/>
       <w:r>
         <w:lastRenderedPageBreak/>
         <w:t xml:space="preserve">Referencia </w:t>
@@ -13685,7 +13706,7 @@
         <w:pStyle w:val="PSI-Ttulo2"/>
         <w:outlineLvl w:val="2"/>
       </w:pPr>
-      <w:bookmarkStart w:id="45" w:name="_Toc188876009"/>
+      <w:bookmarkStart w:id="45" w:name="_Toc193929956"/>
       <w:r>
         <w:t>Identificación</w:t>
       </w:r>
@@ -13833,7 +13854,21 @@
                 <w:rFonts w:cs="Calibri"/>
                 <w:color w:val="000000"/>
               </w:rPr>
-              <w:t>Dado el poco tiempo que puede destinar cada miembro del equipo a causa de los finales, podría ocurrir el descuido de las actividades de la gestión de proyectos, lo que conduciría a una mala organización y planificación de las tareas del proyecto.</w:t>
+              <w:t>Dado el poco tiempo que puede destinar cada miembro del equipo a causa de los finales</w:t>
+            </w:r>
+            <w:r>
+              <w:rPr>
+                <w:rFonts w:cs="Calibri"/>
+                <w:color w:val="000000"/>
+              </w:rPr>
+              <w:t xml:space="preserve"> y/o cursada</w:t>
+            </w:r>
+            <w:r>
+              <w:rPr>
+                <w:rFonts w:cs="Calibri"/>
+                <w:color w:val="000000"/>
+              </w:rPr>
+              <w:t>, podría ocurrir el descuido de las actividades de la gestión de proyectos, lo que conduciría a una mala organización y planificación de las tareas del proyecto.</w:t>
             </w:r>
           </w:p>
         </w:tc>
@@ -13888,7 +13923,21 @@
                 <w:rFonts w:cs="Calibri"/>
                 <w:color w:val="000000"/>
               </w:rPr>
-              <w:t>Dado el poco tiempo que puede destinar cada miembro del equipo a causa de los finales, podría ocurrir el descuido de las actividades de la gestión de proyectos, lo que conduciría a una mala organización y planificación de las tareas del proyecto.</w:t>
+              <w:t>Dado el poco tiempo que puede destinar cada miembro del equipo a causa de los finales</w:t>
+            </w:r>
+            <w:r>
+              <w:rPr>
+                <w:rFonts w:cs="Calibri"/>
+                <w:color w:val="000000"/>
+              </w:rPr>
+              <w:t xml:space="preserve"> y/o cursada</w:t>
+            </w:r>
+            <w:r>
+              <w:rPr>
+                <w:rFonts w:cs="Calibri"/>
+                <w:color w:val="000000"/>
+              </w:rPr>
+              <w:t>, podría ocurrir el descuido de las actividades de la gestión de proyectos, lo que conduciría a una mala organización y planificación de las tareas del proyecto.</w:t>
             </w:r>
           </w:p>
         </w:tc>
@@ -13929,7 +13978,7 @@
         <w:pStyle w:val="PSI-Ttulo2"/>
         <w:outlineLvl w:val="2"/>
       </w:pPr>
-      <w:bookmarkStart w:id="46" w:name="_Toc188876010"/>
+      <w:bookmarkStart w:id="46" w:name="_Toc193929957"/>
       <w:r>
         <w:t>Análisis</w:t>
       </w:r>
@@ -14006,7 +14055,7 @@
           </w:tcPr>
           <w:p>
             <w:r>
-              <w:t>6</w:t>
+              <w:t>8</w:t>
             </w:r>
             <w:r>
               <w:t>0%</w:t>
@@ -14019,7 +14068,7 @@
           </w:tcPr>
           <w:p>
             <w:r>
-              <w:t>240</w:t>
+              <w:t>320</w:t>
             </w:r>
           </w:p>
         </w:tc>
@@ -14099,7 +14148,7 @@
         <w:pStyle w:val="PSI-Ttulo2"/>
         <w:outlineLvl w:val="2"/>
       </w:pPr>
-      <w:bookmarkStart w:id="47" w:name="_Toc188876011"/>
+      <w:bookmarkStart w:id="47" w:name="_Toc193929958"/>
       <w:r>
         <w:t>Plan de Riesgos</w:t>
       </w:r>
@@ -14212,6 +14261,18 @@
               <w:t>de los miembros del equipo.</w:t>
             </w:r>
           </w:p>
+          <w:p>
+            <w:pPr>
+              <w:pStyle w:val="Prrafodelista"/>
+              <w:numPr>
+                <w:ilvl w:val="0"/>
+                <w:numId w:val="25"/>
+              </w:numPr>
+            </w:pPr>
+            <w:r>
+              <w:t>Realizar la planificación teniendo en cuenta los horarios disponibles de los miembros.</w:t>
+            </w:r>
+          </w:p>
         </w:tc>
         <w:tc>
           <w:tcPr>
@@ -14267,6 +14328,18 @@
               <w:t>Revisar la teoría sobre la gestión de proyectos, en torno a las actividades.</w:t>
             </w:r>
           </w:p>
+          <w:p>
+            <w:pPr>
+              <w:pStyle w:val="Prrafodelista"/>
+              <w:numPr>
+                <w:ilvl w:val="0"/>
+                <w:numId w:val="40"/>
+              </w:numPr>
+            </w:pPr>
+            <w:r>
+              <w:t>Prolongar el tiempo de las iteraciones y modificar las fechas de los planes de iteraciones.</w:t>
+            </w:r>
+          </w:p>
         </w:tc>
         <w:tc>
           <w:tcPr>
@@ -14291,7 +14364,7 @@
         <w:pStyle w:val="PSI-Ttulo2"/>
         <w:outlineLvl w:val="2"/>
       </w:pPr>
-      <w:bookmarkStart w:id="48" w:name="_Toc188876012"/>
+      <w:bookmarkStart w:id="48" w:name="_Toc193929959"/>
       <w:r>
         <w:t>Seguimiento</w:t>
       </w:r>
@@ -14409,25 +14482,46 @@
           <w:tcPr>
             <w:tcW w:w="2161" w:type="dxa"/>
           </w:tcPr>
-          <w:p/>
+          <w:p>
+            <w:r>
+              <w:t>27/03/2025</w:t>
+            </w:r>
+          </w:p>
         </w:tc>
         <w:tc>
           <w:tcPr>
             <w:tcW w:w="2161" w:type="dxa"/>
           </w:tcPr>
-          <w:p/>
+          <w:p>
+            <w:r>
+              <w:t>C7</w:t>
+            </w:r>
+          </w:p>
         </w:tc>
         <w:tc>
           <w:tcPr>
             <w:tcW w:w="2161" w:type="dxa"/>
           </w:tcPr>
-          <w:p/>
+          <w:p>
+            <w:r>
+              <w:t xml:space="preserve">Se descuido el tiempo disponible de cada participante por lo que subió la probabilidad. A su vez, dos de los tres miembros están cursando actualmente por lo que supone un atraso </w:t>
+            </w:r>
+            <w:r>
+              <w:lastRenderedPageBreak/>
+              <w:t>considerable del tiempo.</w:t>
+            </w:r>
+          </w:p>
         </w:tc>
         <w:tc>
           <w:tcPr>
             <w:tcW w:w="2272" w:type="dxa"/>
           </w:tcPr>
-          <w:p/>
+          <w:p>
+            <w:r>
+              <w:lastRenderedPageBreak/>
+              <w:t>FH</w:t>
+            </w:r>
+          </w:p>
         </w:tc>
       </w:tr>
     </w:tbl>
@@ -14463,7 +14557,7 @@
       <w:pPr>
         <w:pStyle w:val="PSI-Ttulo1"/>
       </w:pPr>
-      <w:bookmarkStart w:id="49" w:name="_Toc188876013"/>
+      <w:bookmarkStart w:id="49" w:name="_Toc193929960"/>
       <w:r>
         <w:lastRenderedPageBreak/>
         <w:t>Riesgo 17:</w:t>
@@ -14475,7 +14569,7 @@
         <w:pStyle w:val="PSI-Ttulo1"/>
         <w:outlineLvl w:val="1"/>
       </w:pPr>
-      <w:bookmarkStart w:id="50" w:name="_Toc188876014"/>
+      <w:bookmarkStart w:id="50" w:name="_Toc193929961"/>
       <w:r>
         <w:t>Leyenda</w:t>
       </w:r>
@@ -14702,7 +14796,7 @@
           </w:tcPr>
           <w:p>
             <w:r>
-              <w:t>8</w:t>
+              <w:t>6</w:t>
             </w:r>
             <w:r>
               <w:t>0%</w:t>
@@ -14730,10 +14824,13 @@
           </w:tcPr>
           <w:p>
             <w:r>
-              <w:t>3</w:t>
-            </w:r>
-            <w:r>
-              <w:t>20</w:t>
+              <w:t>2</w:t>
+            </w:r>
+            <w:r>
+              <w:t>4</w:t>
+            </w:r>
+            <w:r>
+              <w:t>0</w:t>
             </w:r>
           </w:p>
         </w:tc>
@@ -14920,7 +15017,7 @@
       <w:r>
         <w:br w:type="page"/>
       </w:r>
-      <w:bookmarkStart w:id="51" w:name="_Toc188876015"/>
+      <w:bookmarkStart w:id="51" w:name="_Toc193929962"/>
       <w:r>
         <w:lastRenderedPageBreak/>
         <w:t xml:space="preserve">Referencia </w:t>
@@ -14941,7 +15038,7 @@
         <w:pStyle w:val="PSI-Ttulo2"/>
         <w:outlineLvl w:val="2"/>
       </w:pPr>
-      <w:bookmarkStart w:id="52" w:name="_Toc188876016"/>
+      <w:bookmarkStart w:id="52" w:name="_Toc193929963"/>
       <w:r>
         <w:t>Identificación</w:t>
       </w:r>
@@ -15214,7 +15311,7 @@
         <w:pStyle w:val="PSI-Ttulo2"/>
         <w:outlineLvl w:val="2"/>
       </w:pPr>
-      <w:bookmarkStart w:id="53" w:name="_Toc188876017"/>
+      <w:bookmarkStart w:id="53" w:name="_Toc193929964"/>
       <w:r>
         <w:t>Análisis</w:t>
       </w:r>
@@ -15291,7 +15388,7 @@
           </w:tcPr>
           <w:p>
             <w:r>
-              <w:t>8</w:t>
+              <w:t>6</w:t>
             </w:r>
             <w:r>
               <w:t>0%</w:t>
@@ -15304,10 +15401,13 @@
           </w:tcPr>
           <w:p>
             <w:r>
-              <w:t>3</w:t>
-            </w:r>
-            <w:r>
-              <w:t>20</w:t>
+              <w:t>2</w:t>
+            </w:r>
+            <w:r>
+              <w:t>4</w:t>
+            </w:r>
+            <w:r>
+              <w:t>0</w:t>
             </w:r>
           </w:p>
         </w:tc>
@@ -15387,7 +15487,7 @@
         <w:pStyle w:val="PSI-Ttulo2"/>
         <w:outlineLvl w:val="2"/>
       </w:pPr>
-      <w:bookmarkStart w:id="54" w:name="_Toc188876018"/>
+      <w:bookmarkStart w:id="54" w:name="_Toc193929965"/>
       <w:r>
         <w:t>Plan de Riesgos</w:t>
       </w:r>
@@ -15593,7 +15693,7 @@
         <w:pStyle w:val="PSI-Ttulo2"/>
         <w:outlineLvl w:val="2"/>
       </w:pPr>
-      <w:bookmarkStart w:id="55" w:name="_Toc188876019"/>
+      <w:bookmarkStart w:id="55" w:name="_Toc193929966"/>
       <w:r>
         <w:t>Seguimiento</w:t>
       </w:r>
@@ -15711,25 +15811,41 @@
           <w:tcPr>
             <w:tcW w:w="2161" w:type="dxa"/>
           </w:tcPr>
-          <w:p/>
+          <w:p>
+            <w:r>
+              <w:t>27/03/2025</w:t>
+            </w:r>
+          </w:p>
         </w:tc>
         <w:tc>
           <w:tcPr>
             <w:tcW w:w="2161" w:type="dxa"/>
           </w:tcPr>
-          <w:p/>
+          <w:p>
+            <w:r>
+              <w:t>C7</w:t>
+            </w:r>
+          </w:p>
         </w:tc>
         <w:tc>
           <w:tcPr>
             <w:tcW w:w="2161" w:type="dxa"/>
           </w:tcPr>
-          <w:p/>
+          <w:p>
+            <w:r>
+              <w:t>Se fue logrando recordar el dominio del problema con las revisiones y las anotaciones que poseía los miembros del equipo</w:t>
+            </w:r>
+          </w:p>
         </w:tc>
         <w:tc>
           <w:tcPr>
             <w:tcW w:w="2272" w:type="dxa"/>
           </w:tcPr>
-          <w:p/>
+          <w:p>
+            <w:r>
+              <w:t>FH</w:t>
+            </w:r>
+          </w:p>
         </w:tc>
       </w:tr>
     </w:tbl>

</xml_diff>